<commit_message>
Ultima atualização com documentos
</commit_message>
<xml_diff>
--- a/documentos/T6_G1_V100_Web_application_document.docx
+++ b/documentos/T6_G1_V100_Web_application_document.docx
@@ -4545,12 +4545,12 @@
           <wp:inline distB="114300" distT="114300" distL="114300" distR="114300">
             <wp:extent cx="5702935" cy="3517265"/>
             <wp:effectExtent b="0" l="0" r="0" t="0"/>
-            <wp:docPr id="9" name="image7.png"/>
+            <wp:docPr id="9" name="image5.png"/>
             <a:graphic>
               <a:graphicData uri="http://schemas.openxmlformats.org/drawingml/2006/picture">
                 <pic:pic>
                   <pic:nvPicPr>
-                    <pic:cNvPr id="0" name="image7.png"/>
+                    <pic:cNvPr id="0" name="image5.png"/>
                     <pic:cNvPicPr preferRelativeResize="0"/>
                   </pic:nvPicPr>
                   <pic:blipFill>
@@ -5424,12 +5424,12 @@
           <wp:inline distB="114300" distT="114300" distL="114300" distR="114300">
             <wp:extent cx="6362136" cy="3822700"/>
             <wp:effectExtent b="0" l="0" r="0" t="0"/>
-            <wp:docPr id="8" name="image12.png"/>
+            <wp:docPr id="8" name="image11.png"/>
             <a:graphic>
               <a:graphicData uri="http://schemas.openxmlformats.org/drawingml/2006/picture">
                 <pic:pic>
                   <pic:nvPicPr>
-                    <pic:cNvPr id="0" name="image12.png"/>
+                    <pic:cNvPr id="0" name="image11.png"/>
                     <pic:cNvPicPr preferRelativeResize="0"/>
                   </pic:nvPicPr>
                   <pic:blipFill>
@@ -6207,12 +6207,12 @@
           <wp:inline distB="114300" distT="114300" distL="114300" distR="114300">
             <wp:extent cx="6382800" cy="4787900"/>
             <wp:effectExtent b="0" l="0" r="0" t="0"/>
-            <wp:docPr id="18" name="image11.png"/>
+            <wp:docPr id="18" name="image10.png"/>
             <a:graphic>
               <a:graphicData uri="http://schemas.openxmlformats.org/drawingml/2006/picture">
                 <pic:pic>
                   <pic:nvPicPr>
-                    <pic:cNvPr id="0" name="image11.png"/>
+                    <pic:cNvPr id="0" name="image10.png"/>
                     <pic:cNvPicPr preferRelativeResize="0"/>
                   </pic:nvPicPr>
                   <pic:blipFill>
@@ -6442,12 +6442,12 @@
           <wp:inline distB="114300" distT="114300" distL="114300" distR="114300">
             <wp:extent cx="4759573" cy="6357938"/>
             <wp:effectExtent b="0" l="0" r="0" t="0"/>
-            <wp:docPr id="17" name="image5.jpg"/>
+            <wp:docPr id="17" name="image6.jpg"/>
             <a:graphic>
               <a:graphicData uri="http://schemas.openxmlformats.org/drawingml/2006/picture">
                 <pic:pic>
                   <pic:nvPicPr>
-                    <pic:cNvPr id="0" name="image5.jpg"/>
+                    <pic:cNvPr id="0" name="image6.jpg"/>
                     <pic:cNvPicPr preferRelativeResize="0"/>
                   </pic:nvPicPr>
                   <pic:blipFill>
@@ -6578,12 +6578,12 @@
           <wp:inline distB="114300" distT="114300" distL="114300" distR="114300">
             <wp:extent cx="5704603" cy="6500813"/>
             <wp:effectExtent b="0" l="0" r="0" t="0"/>
-            <wp:docPr id="13" name="image1.png"/>
+            <wp:docPr id="13" name="image2.png"/>
             <a:graphic>
               <a:graphicData uri="http://schemas.openxmlformats.org/drawingml/2006/picture">
                 <pic:pic>
                   <pic:nvPicPr>
-                    <pic:cNvPr id="0" name="image1.png"/>
+                    <pic:cNvPr id="0" name="image2.png"/>
                     <pic:cNvPicPr preferRelativeResize="0"/>
                   </pic:nvPicPr>
                   <pic:blipFill>
@@ -7406,12 +7406,12 @@
           <wp:inline distB="114300" distT="114300" distL="114300" distR="114300">
             <wp:extent cx="5648886" cy="4148138"/>
             <wp:effectExtent b="0" l="0" r="0" t="0"/>
-            <wp:docPr id="7" name="image8.png"/>
+            <wp:docPr id="7" name="image9.png"/>
             <a:graphic>
               <a:graphicData uri="http://schemas.openxmlformats.org/drawingml/2006/picture">
                 <pic:pic>
                   <pic:nvPicPr>
-                    <pic:cNvPr id="0" name="image8.png"/>
+                    <pic:cNvPr id="0" name="image9.png"/>
                     <pic:cNvPicPr preferRelativeResize="0"/>
                   </pic:nvPicPr>
                   <pic:blipFill>
@@ -7645,12 +7645,12 @@
           <wp:inline distB="114300" distT="114300" distL="114300" distR="114300">
             <wp:extent cx="6362390" cy="4737100"/>
             <wp:effectExtent b="0" l="0" r="0" t="0"/>
-            <wp:docPr id="14" name="image4.png"/>
+            <wp:docPr id="14" name="image1.png"/>
             <a:graphic>
               <a:graphicData uri="http://schemas.openxmlformats.org/drawingml/2006/picture">
                 <pic:pic>
                   <pic:nvPicPr>
-                    <pic:cNvPr id="0" name="image4.png"/>
+                    <pic:cNvPr id="0" name="image1.png"/>
                     <pic:cNvPicPr preferRelativeResize="0"/>
                   </pic:nvPicPr>
                   <pic:blipFill>
@@ -9875,12 +9875,12 @@
           <wp:inline distB="114300" distT="114300" distL="114300" distR="114300">
             <wp:extent cx="5566500" cy="4481807"/>
             <wp:effectExtent b="0" l="0" r="0" t="0"/>
-            <wp:docPr id="10" name="image10.png"/>
+            <wp:docPr id="10" name="image8.png"/>
             <a:graphic>
               <a:graphicData uri="http://schemas.openxmlformats.org/drawingml/2006/picture">
                 <pic:pic>
                   <pic:nvPicPr>
-                    <pic:cNvPr id="0" name="image10.png"/>
+                    <pic:cNvPr id="0" name="image8.png"/>
                     <pic:cNvPicPr preferRelativeResize="0"/>
                   </pic:nvPicPr>
                   <pic:blipFill>
@@ -10005,11 +10005,84 @@
         <w:spacing w:after="40" w:before="0" w:line="240" w:lineRule="auto"/>
         <w:rPr/>
       </w:pPr>
-      <w:r>
-        <w:rPr>
-          <w:rtl w:val="0"/>
-        </w:rPr>
-        <w:t xml:space="preserve">https://www.figma.com/file/yB59iLDwFXVNZ9Jt8ahkf9/Wireframe-MRV?node-id=0%3A1</w:t>
+      <w:hyperlink r:id="rId21">
+        <w:r>
+          <w:rPr>
+            <w:color w:val="1155cc"/>
+            <w:u w:val="single"/>
+            <w:rtl w:val="0"/>
+          </w:rPr>
+          <w:t xml:space="preserve">Link para o wireframe 1 completo no Figma</w:t>
+        </w:r>
+      </w:hyperlink>
+      <w:r>
+        <w:rPr>
+          <w:rtl w:val="0"/>
+        </w:rPr>
+      </w:r>
+    </w:p>
+    <w:p>
+      <w:pPr>
+        <w:spacing w:after="40" w:line="240" w:lineRule="auto"/>
+        <w:rPr/>
+      </w:pPr>
+      <w:hyperlink r:id="rId22">
+        <w:r>
+          <w:rPr>
+            <w:color w:val="1155cc"/>
+            <w:u w:val="single"/>
+            <w:rtl w:val="0"/>
+          </w:rPr>
+          <w:t xml:space="preserve">Link para o wireframe 2 completo no Figma</w:t>
+        </w:r>
+      </w:hyperlink>
+      <w:r>
+        <w:rPr>
+          <w:rtl w:val="0"/>
+        </w:rPr>
+      </w:r>
+    </w:p>
+    <w:p>
+      <w:pPr>
+        <w:spacing w:after="40" w:line="240" w:lineRule="auto"/>
+        <w:rPr/>
+      </w:pPr>
+      <w:hyperlink r:id="rId23">
+        <w:r>
+          <w:rPr>
+            <w:color w:val="1155cc"/>
+            <w:u w:val="single"/>
+            <w:rtl w:val="0"/>
+          </w:rPr>
+          <w:t xml:space="preserve">Link para os wireframes completos</w:t>
+        </w:r>
+      </w:hyperlink>
+      <w:r>
+        <w:rPr>
+          <w:rtl w:val="0"/>
+        </w:rPr>
+      </w:r>
+    </w:p>
+    <w:p>
+      <w:pPr>
+        <w:spacing w:after="40" w:line="240" w:lineRule="auto"/>
+        <w:rPr/>
+      </w:pPr>
+      <w:r>
+        <w:rPr>
+          <w:rtl w:val="0"/>
+        </w:rPr>
+      </w:r>
+    </w:p>
+    <w:p>
+      <w:pPr>
+        <w:spacing w:after="40" w:before="0" w:line="240" w:lineRule="auto"/>
+        <w:rPr/>
+      </w:pPr>
+      <w:r>
+        <w:rPr>
+          <w:rtl w:val="0"/>
+        </w:rPr>
       </w:r>
     </w:p>
     <w:p>
@@ -10235,7 +10308,7 @@
           <w:shd w:fill="auto" w:val="clear"/>
         </w:rPr>
       </w:pPr>
-      <w:hyperlink r:id="rId21">
+      <w:hyperlink r:id="rId24">
         <w:r>
           <w:rPr>
             <w:color w:val="1155cc"/>
@@ -10404,16 +10477,16 @@
           <wp:inline distB="114300" distT="114300" distL="114300" distR="114300">
             <wp:extent cx="5411588" cy="5524329"/>
             <wp:effectExtent b="0" l="0" r="0" t="0"/>
-            <wp:docPr id="15" name="image9.png"/>
+            <wp:docPr id="15" name="image12.png"/>
             <a:graphic>
               <a:graphicData uri="http://schemas.openxmlformats.org/drawingml/2006/picture">
                 <pic:pic>
                   <pic:nvPicPr>
-                    <pic:cNvPr id="0" name="image9.png"/>
+                    <pic:cNvPr id="0" name="image12.png"/>
                     <pic:cNvPicPr preferRelativeResize="0"/>
                   </pic:nvPicPr>
                   <pic:blipFill>
-                    <a:blip r:embed="rId22"/>
+                    <a:blip r:embed="rId25"/>
                     <a:srcRect b="0" l="0" r="0" t="0"/>
                     <a:stretch>
                       <a:fillRect/>
@@ -10560,30 +10633,29 @@
         <w:ind w:left="720" w:firstLine="0"/>
         <w:rPr/>
       </w:pPr>
-      <w:r>
-        <w:rPr>
-          <w:rtl w:val="0"/>
-        </w:rPr>
-        <w:t xml:space="preserve">Link do relatório completo dos testes de usabilidade do website ConstruMatch: </w:t>
-      </w:r>
-    </w:p>
-    <w:p>
-      <w:pPr>
-        <w:ind w:left="720" w:firstLine="0"/>
-        <w:rPr>
-          <w:shd w:fill="auto" w:val="clear"/>
-        </w:rPr>
-      </w:pPr>
-      <w:hyperlink r:id="rId23">
+      <w:hyperlink r:id="rId26">
         <w:r>
           <w:rPr>
             <w:color w:val="1155cc"/>
             <w:u w:val="single"/>
             <w:rtl w:val="0"/>
           </w:rPr>
-          <w:t xml:space="preserve">https://docs.google.com/document/d/1nmzi7rIruzLKx0wO5QmtqNwgPeKEB3z1QBmTfbUdCrU/edit#</w:t>
+          <w:t xml:space="preserve">Link do relatório completo dos testes de usabilidade do website ConstruMatch </w:t>
         </w:r>
       </w:hyperlink>
+      <w:r>
+        <w:rPr>
+          <w:rtl w:val="0"/>
+        </w:rPr>
+      </w:r>
+    </w:p>
+    <w:p>
+      <w:pPr>
+        <w:ind w:left="720" w:firstLine="0"/>
+        <w:rPr>
+          <w:shd w:fill="auto" w:val="clear"/>
+        </w:rPr>
+      </w:pPr>
       <w:r>
         <w:rPr>
           <w:rtl w:val="0"/>
@@ -11662,16 +11734,16 @@
           <wp:inline distB="114300" distT="114300" distL="114300" distR="114300">
             <wp:extent cx="6382800" cy="3187700"/>
             <wp:effectExtent b="0" l="0" r="0" t="0"/>
-            <wp:docPr id="11" name="image2.png"/>
+            <wp:docPr id="11" name="image3.png"/>
             <a:graphic>
               <a:graphicData uri="http://schemas.openxmlformats.org/drawingml/2006/picture">
                 <pic:pic>
                   <pic:nvPicPr>
-                    <pic:cNvPr id="0" name="image2.png"/>
+                    <pic:cNvPr id="0" name="image3.png"/>
                     <pic:cNvPicPr preferRelativeResize="0"/>
                   </pic:nvPicPr>
                   <pic:blipFill>
-                    <a:blip r:embed="rId24"/>
+                    <a:blip r:embed="rId27"/>
                     <a:srcRect b="0" l="0" r="0" t="0"/>
                     <a:stretch>
                       <a:fillRect/>
@@ -11782,16 +11854,16 @@
           <wp:inline distB="114300" distT="114300" distL="114300" distR="114300">
             <wp:extent cx="6382800" cy="3187700"/>
             <wp:effectExtent b="0" l="0" r="0" t="0"/>
-            <wp:docPr id="12" name="image6.png"/>
+            <wp:docPr id="12" name="image7.png"/>
             <a:graphic>
               <a:graphicData uri="http://schemas.openxmlformats.org/drawingml/2006/picture">
                 <pic:pic>
                   <pic:nvPicPr>
-                    <pic:cNvPr id="0" name="image6.png"/>
+                    <pic:cNvPr id="0" name="image7.png"/>
                     <pic:cNvPicPr preferRelativeResize="0"/>
                   </pic:nvPicPr>
                   <pic:blipFill>
-                    <a:blip r:embed="rId25"/>
+                    <a:blip r:embed="rId28"/>
                     <a:srcRect b="0" l="0" r="0" t="0"/>
                     <a:stretch>
                       <a:fillRect/>
@@ -11904,16 +11976,16 @@
           <wp:inline distB="114300" distT="114300" distL="114300" distR="114300">
             <wp:extent cx="6382800" cy="2844800"/>
             <wp:effectExtent b="0" l="0" r="0" t="0"/>
-            <wp:docPr id="19" name="image3.png"/>
+            <wp:docPr id="19" name="image4.png"/>
             <a:graphic>
               <a:graphicData uri="http://schemas.openxmlformats.org/drawingml/2006/picture">
                 <pic:pic>
                   <pic:nvPicPr>
-                    <pic:cNvPr id="0" name="image3.png"/>
+                    <pic:cNvPr id="0" name="image4.png"/>
                     <pic:cNvPicPr preferRelativeResize="0"/>
                   </pic:nvPicPr>
                   <pic:blipFill>
-                    <a:blip r:embed="rId26"/>
+                    <a:blip r:embed="rId29"/>
                     <a:srcRect b="0" l="0" r="0" t="0"/>
                     <a:stretch>
                       <a:fillRect/>
@@ -12043,29 +12115,20 @@
         <w:ind w:left="270" w:firstLine="0"/>
         <w:rPr/>
       </w:pPr>
-      <w:r>
-        <w:rPr>
-          <w:rtl w:val="0"/>
-        </w:rPr>
-        <w:t xml:space="preserve">Link para Endpoints no Postman: </w:t>
-      </w:r>
-      <w:hyperlink r:id="rId27">
+      <w:hyperlink r:id="rId30">
         <w:r>
           <w:rPr>
-            <w:sz w:val="23"/>
-            <w:szCs w:val="23"/>
+            <w:color w:val="1155cc"/>
             <w:u w:val="single"/>
-            <w:shd w:fill="f8f8f8" w:val="clear"/>
             <w:rtl w:val="0"/>
           </w:rPr>
-          <w:t xml:space="preserve">https://www.getpostman.com/collections/3fb1e552512a559880a8</w:t>
+          <w:t xml:space="preserve">Link para Endpoints no Postman</w:t>
         </w:r>
       </w:hyperlink>
       <w:r>
         <w:rPr>
           <w:rtl w:val="0"/>
         </w:rPr>
-        <w:t xml:space="preserve"> </w:t>
       </w:r>
     </w:p>
     <w:p>
@@ -12117,7 +12180,7 @@
       </w:r>
     </w:p>
     <w:sectPr>
-      <w:headerReference r:id="rId28" w:type="default"/>
+      <w:headerReference r:id="rId31" w:type="default"/>
       <w:pgSz w:h="16838" w:w="11906" w:orient="portrait"/>
       <w:pgMar w:bottom="1080" w:top="2160" w:left="1133.8582677165355" w:right="720" w:header="432" w:footer="432"/>
       <w:pgNumType w:start="1"/>
@@ -14079,29 +14142,29 @@
 
 <file path=word/commentsExtended.xml><?xml version="1.0" encoding="utf-8"?>
 <w15:commentsEx xmlns:mc="http://schemas.openxmlformats.org/markup-compatibility/2006" xmlns:o="urn:schemas-microsoft-com:office:office" xmlns:r="http://schemas.openxmlformats.org/officeDocument/2006/relationships" xmlns:m="http://schemas.openxmlformats.org/officeDocument/2006/math" xmlns:v="urn:schemas-microsoft-com:vml" xmlns:wp="http://schemas.openxmlformats.org/drawingml/2006/wordprocessingDrawing" xmlns:w10="urn:schemas-microsoft-com:office:word" xmlns:w="http://schemas.openxmlformats.org/wordprocessingml/2006/main" xmlns:wne="http://schemas.microsoft.com/office/word/2006/wordml" xmlns:sl="http://schemas.openxmlformats.org/schemaLibrary/2006/main" xmlns:a="http://schemas.openxmlformats.org/drawingml/2006/main" xmlns:pic="http://schemas.openxmlformats.org/drawingml/2006/picture" xmlns:c="http://schemas.openxmlformats.org/drawingml/2006/chart" xmlns:lc="http://schemas.openxmlformats.org/drawingml/2006/lockedCanvas" xmlns:dgm="http://schemas.openxmlformats.org/drawingml/2006/diagram" xmlns:wps="http://schemas.microsoft.com/office/word/2010/wordprocessingShape" xmlns:wpg="http://schemas.microsoft.com/office/word/2010/wordprocessingGroup" xmlns:w14="http://schemas.microsoft.com/office/word/2010/wordml" xmlns:w15="http://schemas.microsoft.com/office/word/2012/wordml">
-  <w15:commentEx w15:paraId="00000208" w15:done="0"/>
-  <w15:commentEx w15:paraId="00000209" w15:done="0"/>
-  <w15:commentEx w15:paraId="0000020A" w15:done="0"/>
-  <w15:commentEx w15:paraId="0000020B" w15:done="0"/>
   <w15:commentEx w15:paraId="0000020C" w15:done="0"/>
-  <w15:commentEx w15:paraId="0000020D" w15:paraIdParent="0000020C" w15:done="0"/>
-  <w15:commentEx w15:paraId="0000020E" w15:paraIdParent="0000020C" w15:done="0"/>
-  <w15:commentEx w15:paraId="00000214" w15:done="0"/>
-  <w15:commentEx w15:paraId="00000215" w15:done="0"/>
-  <w15:commentEx w15:paraId="00000216" w15:done="0"/>
-  <w15:commentEx w15:paraId="00000217" w15:done="0"/>
+  <w15:commentEx w15:paraId="0000020D" w15:done="0"/>
+  <w15:commentEx w15:paraId="0000020E" w15:done="0"/>
+  <w15:commentEx w15:paraId="0000020F" w15:done="0"/>
+  <w15:commentEx w15:paraId="00000210" w15:done="0"/>
+  <w15:commentEx w15:paraId="00000211" w15:paraIdParent="00000210" w15:done="0"/>
+  <w15:commentEx w15:paraId="00000212" w15:paraIdParent="00000210" w15:done="0"/>
   <w15:commentEx w15:paraId="00000218" w15:done="0"/>
   <w15:commentEx w15:paraId="00000219" w15:done="0"/>
-  <w15:commentEx w15:paraId="0000021A" w15:paraIdParent="00000219" w15:done="0"/>
+  <w15:commentEx w15:paraId="0000021A" w15:done="0"/>
   <w15:commentEx w15:paraId="0000021B" w15:done="0"/>
   <w15:commentEx w15:paraId="0000021C" w15:done="0"/>
   <w15:commentEx w15:paraId="0000021D" w15:done="0"/>
-  <w15:commentEx w15:paraId="00000226" w15:done="0"/>
-  <w15:commentEx w15:paraId="00000227" w15:done="0"/>
-  <w15:commentEx w15:paraId="00000228" w15:done="0"/>
-  <w15:commentEx w15:paraId="00000229" w15:done="0"/>
-  <w15:commentEx w15:paraId="0000022D" w15:paraIdParent="00000229" w15:done="0"/>
-  <w15:commentEx w15:paraId="0000022E" w15:done="0"/>
+  <w15:commentEx w15:paraId="0000021E" w15:paraIdParent="0000021D" w15:done="0"/>
+  <w15:commentEx w15:paraId="0000021F" w15:done="0"/>
+  <w15:commentEx w15:paraId="00000220" w15:done="0"/>
+  <w15:commentEx w15:paraId="00000221" w15:done="0"/>
+  <w15:commentEx w15:paraId="0000022A" w15:done="0"/>
+  <w15:commentEx w15:paraId="0000022B" w15:done="0"/>
+  <w15:commentEx w15:paraId="0000022C" w15:done="0"/>
+  <w15:commentEx w15:paraId="0000022D" w15:done="0"/>
+  <w15:commentEx w15:paraId="00000231" w15:paraIdParent="0000022D" w15:done="0"/>
+  <w15:commentEx w15:paraId="00000232" w15:done="0"/>
 </w15:commentsEx>
 </file>
 
@@ -15310,7 +15373,7 @@
 
 <file path=customXML/item1.xml><?xml version="1.0" encoding="utf-8"?>
 <go:gDocsCustomXmlDataStorage xmlns:go="http://customooxmlschemas.google.com/" xmlns:r="http://schemas.openxmlformats.org/officeDocument/2006/relationships">
-  <go:docsCustomData xmlns:go="http://customooxmlschemas.google.com/" roundtripDataSignature="AMtx7mgaQl4nE8Mw54+sOTnrv2W2mDa2og==">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</go:docsCustomData>
+  <go:docsCustomData xmlns:go="http://customooxmlschemas.google.com/" roundtripDataSignature="AMtx7mgaQl4nE8Mw54+sOTnrv2W2mDa2og==">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</go:docsCustomData>
 </go:gDocsCustomXmlDataStorage>
 </file>
 

</xml_diff>